<commit_message>
Assignment added java 1
</commit_message>
<xml_diff>
--- a/Assignments/JavaSession1/IntrouctionToJava1.docx
+++ b/Assignments/JavaSession1/IntrouctionToJava1.docx
@@ -52,7 +52,7 @@
           <wp:inline distB="114300" distT="114300" distL="114300" distR="114300">
             <wp:extent cx="5943600" cy="3162300"/>
             <wp:effectExtent b="0" l="0" r="0" t="0"/>
-            <wp:docPr id="6" name="image20.png"/>
+            <wp:docPr id="17" name="image20.png"/>
             <a:graphic>
               <a:graphicData uri="http://schemas.openxmlformats.org/drawingml/2006/picture">
                 <pic:pic>
@@ -105,12 +105,12 @@
           <wp:inline distB="114300" distT="114300" distL="114300" distR="114300">
             <wp:extent cx="5943600" cy="2451100"/>
             <wp:effectExtent b="0" l="0" r="0" t="0"/>
-            <wp:docPr id="7" name="image14.png"/>
+            <wp:docPr id="18" name="image9.png"/>
             <a:graphic>
               <a:graphicData uri="http://schemas.openxmlformats.org/drawingml/2006/picture">
                 <pic:pic>
                   <pic:nvPicPr>
-                    <pic:cNvPr id="0" name="image14.png"/>
+                    <pic:cNvPr id="0" name="image9.png"/>
                     <pic:cNvPicPr preferRelativeResize="0"/>
                   </pic:nvPicPr>
                   <pic:blipFill>
@@ -238,12 +238,12 @@
           <wp:inline distB="114300" distT="114300" distL="114300" distR="114300">
             <wp:extent cx="6370915" cy="3490913"/>
             <wp:effectExtent b="0" l="0" r="0" t="0"/>
-            <wp:docPr id="8" name="image11.png"/>
+            <wp:docPr id="19" name="image19.png"/>
             <a:graphic>
               <a:graphicData uri="http://schemas.openxmlformats.org/drawingml/2006/picture">
                 <pic:pic>
                   <pic:nvPicPr>
-                    <pic:cNvPr id="0" name="image11.png"/>
+                    <pic:cNvPr id="0" name="image19.png"/>
                     <pic:cNvPicPr preferRelativeResize="0"/>
                   </pic:nvPicPr>
                   <pic:blipFill>
@@ -277,12 +277,12 @@
           <wp:inline distB="114300" distT="114300" distL="114300" distR="114300">
             <wp:extent cx="3953310" cy="1766888"/>
             <wp:effectExtent b="0" l="0" r="0" t="0"/>
-            <wp:docPr id="11" name="image12.png"/>
+            <wp:docPr id="22" name="image21.png"/>
             <a:graphic>
               <a:graphicData uri="http://schemas.openxmlformats.org/drawingml/2006/picture">
                 <pic:pic>
                   <pic:nvPicPr>
-                    <pic:cNvPr id="0" name="image12.png"/>
+                    <pic:cNvPr id="0" name="image21.png"/>
                     <pic:cNvPicPr preferRelativeResize="0"/>
                   </pic:nvPicPr>
                   <pic:blipFill>
@@ -316,12 +316,12 @@
           <wp:inline distB="114300" distT="114300" distL="114300" distR="114300">
             <wp:extent cx="4110038" cy="3968569"/>
             <wp:effectExtent b="0" l="0" r="0" t="0"/>
-            <wp:docPr id="22" name="image15.png"/>
+            <wp:docPr id="15" name="image22.png"/>
             <a:graphic>
               <a:graphicData uri="http://schemas.openxmlformats.org/drawingml/2006/picture">
                 <pic:pic>
                   <pic:nvPicPr>
-                    <pic:cNvPr id="0" name="image15.png"/>
+                    <pic:cNvPr id="0" name="image22.png"/>
                     <pic:cNvPicPr preferRelativeResize="0"/>
                   </pic:nvPicPr>
                   <pic:blipFill>
@@ -499,12 +499,12 @@
           <wp:inline distB="114300" distT="114300" distL="114300" distR="114300">
             <wp:extent cx="5343525" cy="1295400"/>
             <wp:effectExtent b="0" l="0" r="0" t="0"/>
-            <wp:docPr id="13" name="image8.png"/>
+            <wp:docPr id="10" name="image3.png"/>
             <a:graphic>
               <a:graphicData uri="http://schemas.openxmlformats.org/drawingml/2006/picture">
                 <pic:pic>
                   <pic:nvPicPr>
-                    <pic:cNvPr id="0" name="image8.png"/>
+                    <pic:cNvPr id="0" name="image3.png"/>
                     <pic:cNvPicPr preferRelativeResize="0"/>
                   </pic:nvPicPr>
                   <pic:blipFill>
@@ -538,12 +538,12 @@
           <wp:inline distB="114300" distT="114300" distL="114300" distR="114300">
             <wp:extent cx="5943600" cy="2387600"/>
             <wp:effectExtent b="0" l="0" r="0" t="0"/>
-            <wp:docPr id="17" name="image19.png"/>
+            <wp:docPr id="13" name="image10.png"/>
             <a:graphic>
               <a:graphicData uri="http://schemas.openxmlformats.org/drawingml/2006/picture">
                 <pic:pic>
                   <pic:nvPicPr>
-                    <pic:cNvPr id="0" name="image19.png"/>
+                    <pic:cNvPr id="0" name="image10.png"/>
                     <pic:cNvPicPr preferRelativeResize="0"/>
                   </pic:nvPicPr>
                   <pic:blipFill>
@@ -860,12 +860,12 @@
           <wp:inline distB="114300" distT="114300" distL="114300" distR="114300">
             <wp:extent cx="5943600" cy="4191000"/>
             <wp:effectExtent b="0" l="0" r="0" t="0"/>
-            <wp:docPr id="9" name="image22.png"/>
+            <wp:docPr id="20" name="image28.png"/>
             <a:graphic>
               <a:graphicData uri="http://schemas.openxmlformats.org/drawingml/2006/picture">
                 <pic:pic>
                   <pic:nvPicPr>
-                    <pic:cNvPr id="0" name="image22.png"/>
+                    <pic:cNvPr id="0" name="image28.png"/>
                     <pic:cNvPicPr preferRelativeResize="0"/>
                   </pic:nvPicPr>
                   <pic:blipFill>
@@ -982,12 +982,12 @@
           <wp:inline distB="114300" distT="114300" distL="114300" distR="114300">
             <wp:extent cx="4029075" cy="1657350"/>
             <wp:effectExtent b="0" l="0" r="0" t="0"/>
-            <wp:docPr id="1" name="image18.png"/>
+            <wp:docPr id="1" name="image2.png"/>
             <a:graphic>
               <a:graphicData uri="http://schemas.openxmlformats.org/drawingml/2006/picture">
                 <pic:pic>
                   <pic:nvPicPr>
-                    <pic:cNvPr id="0" name="image18.png"/>
+                    <pic:cNvPr id="0" name="image2.png"/>
                     <pic:cNvPicPr preferRelativeResize="0"/>
                   </pic:nvPicPr>
                   <pic:blipFill>
@@ -1021,12 +1021,12 @@
           <wp:inline distB="114300" distT="114300" distL="114300" distR="114300">
             <wp:extent cx="5791200" cy="2705100"/>
             <wp:effectExtent b="0" l="0" r="0" t="0"/>
-            <wp:docPr id="15" name="image13.png"/>
+            <wp:docPr id="25" name="image17.png"/>
             <a:graphic>
               <a:graphicData uri="http://schemas.openxmlformats.org/drawingml/2006/picture">
                 <pic:pic>
                   <pic:nvPicPr>
-                    <pic:cNvPr id="0" name="image13.png"/>
+                    <pic:cNvPr id="0" name="image17.png"/>
                     <pic:cNvPicPr preferRelativeResize="0"/>
                   </pic:nvPicPr>
                   <pic:blipFill>
@@ -1292,12 +1292,12 @@
           <wp:inline distB="114300" distT="114300" distL="114300" distR="114300">
             <wp:extent cx="5095875" cy="942975"/>
             <wp:effectExtent b="0" l="0" r="0" t="0"/>
-            <wp:docPr id="19" name="image3.png"/>
+            <wp:docPr id="14" name="image1.png"/>
             <a:graphic>
               <a:graphicData uri="http://schemas.openxmlformats.org/drawingml/2006/picture">
                 <pic:pic>
                   <pic:nvPicPr>
-                    <pic:cNvPr id="0" name="image3.png"/>
+                    <pic:cNvPr id="0" name="image1.png"/>
                     <pic:cNvPicPr preferRelativeResize="0"/>
                   </pic:nvPicPr>
                   <pic:blipFill>
@@ -1331,12 +1331,12 @@
           <wp:inline distB="114300" distT="114300" distL="114300" distR="114300">
             <wp:extent cx="5943600" cy="2933700"/>
             <wp:effectExtent b="0" l="0" r="0" t="0"/>
-            <wp:docPr id="3" name="image16.png"/>
+            <wp:docPr id="2" name="image24.png"/>
             <a:graphic>
               <a:graphicData uri="http://schemas.openxmlformats.org/drawingml/2006/picture">
                 <pic:pic>
                   <pic:nvPicPr>
-                    <pic:cNvPr id="0" name="image16.png"/>
+                    <pic:cNvPr id="0" name="image24.png"/>
                     <pic:cNvPicPr preferRelativeResize="0"/>
                   </pic:nvPicPr>
                   <pic:blipFill>
@@ -1630,12 +1630,12 @@
           <wp:inline distB="114300" distT="114300" distL="114300" distR="114300">
             <wp:extent cx="4171950" cy="2085975"/>
             <wp:effectExtent b="0" l="0" r="0" t="0"/>
-            <wp:docPr id="18" name="image10.png"/>
+            <wp:docPr id="26" name="image11.png"/>
             <a:graphic>
               <a:graphicData uri="http://schemas.openxmlformats.org/drawingml/2006/picture">
                 <pic:pic>
                   <pic:nvPicPr>
-                    <pic:cNvPr id="0" name="image10.png"/>
+                    <pic:cNvPr id="0" name="image11.png"/>
                     <pic:cNvPicPr preferRelativeResize="0"/>
                   </pic:nvPicPr>
                   <pic:blipFill>
@@ -1669,12 +1669,12 @@
           <wp:inline distB="114300" distT="114300" distL="114300" distR="114300">
             <wp:extent cx="5943600" cy="3759200"/>
             <wp:effectExtent b="0" l="0" r="0" t="0"/>
-            <wp:docPr id="14" name="image17.png"/>
+            <wp:docPr id="11" name="image23.png"/>
             <a:graphic>
               <a:graphicData uri="http://schemas.openxmlformats.org/drawingml/2006/picture">
                 <pic:pic>
                   <pic:nvPicPr>
-                    <pic:cNvPr id="0" name="image17.png"/>
+                    <pic:cNvPr id="0" name="image23.png"/>
                     <pic:cNvPicPr preferRelativeResize="0"/>
                   </pic:nvPicPr>
                   <pic:blipFill>
@@ -1842,12 +1842,12 @@
           <wp:inline distB="114300" distT="114300" distL="114300" distR="114300">
             <wp:extent cx="2543175" cy="742950"/>
             <wp:effectExtent b="0" l="0" r="0" t="0"/>
-            <wp:docPr id="20" name="image1.png"/>
+            <wp:docPr id="27" name="image8.png"/>
             <a:graphic>
               <a:graphicData uri="http://schemas.openxmlformats.org/drawingml/2006/picture">
                 <pic:pic>
                   <pic:nvPicPr>
-                    <pic:cNvPr id="0" name="image1.png"/>
+                    <pic:cNvPr id="0" name="image8.png"/>
                     <pic:cNvPicPr preferRelativeResize="0"/>
                   </pic:nvPicPr>
                   <pic:blipFill>
@@ -1881,12 +1881,12 @@
           <wp:inline distB="114300" distT="114300" distL="114300" distR="114300">
             <wp:extent cx="4276725" cy="2428875"/>
             <wp:effectExtent b="0" l="0" r="0" t="0"/>
-            <wp:docPr id="10" name="image2.png"/>
+            <wp:docPr id="21" name="image12.png"/>
             <a:graphic>
               <a:graphicData uri="http://schemas.openxmlformats.org/drawingml/2006/picture">
                 <pic:pic>
                   <pic:nvPicPr>
-                    <pic:cNvPr id="0" name="image2.png"/>
+                    <pic:cNvPr id="0" name="image12.png"/>
                     <pic:cNvPicPr preferRelativeResize="0"/>
                   </pic:nvPicPr>
                   <pic:blipFill>
@@ -2152,12 +2152,12 @@
           <wp:inline distB="114300" distT="114300" distL="114300" distR="114300">
             <wp:extent cx="4200525" cy="952500"/>
             <wp:effectExtent b="0" l="0" r="0" t="0"/>
-            <wp:docPr id="2" name="image5.png"/>
+            <wp:docPr id="16" name="image7.png"/>
             <a:graphic>
               <a:graphicData uri="http://schemas.openxmlformats.org/drawingml/2006/picture">
                 <pic:pic>
                   <pic:nvPicPr>
-                    <pic:cNvPr id="0" name="image5.png"/>
+                    <pic:cNvPr id="0" name="image7.png"/>
                     <pic:cNvPicPr preferRelativeResize="0"/>
                   </pic:nvPicPr>
                   <pic:blipFill>
@@ -2191,12 +2191,12 @@
           <wp:inline distB="114300" distT="114300" distL="114300" distR="114300">
             <wp:extent cx="5943600" cy="1981200"/>
             <wp:effectExtent b="0" l="0" r="0" t="0"/>
-            <wp:docPr id="21" name="image6.png"/>
+            <wp:docPr id="28" name="image14.png"/>
             <a:graphic>
               <a:graphicData uri="http://schemas.openxmlformats.org/drawingml/2006/picture">
                 <pic:pic>
                   <pic:nvPicPr>
-                    <pic:cNvPr id="0" name="image6.png"/>
+                    <pic:cNvPr id="0" name="image14.png"/>
                     <pic:cNvPicPr preferRelativeResize="0"/>
                   </pic:nvPicPr>
                   <pic:blipFill>
@@ -2286,12 +2286,12 @@
           <wp:inline distB="114300" distT="114300" distL="114300" distR="114300">
             <wp:extent cx="4610100" cy="2133600"/>
             <wp:effectExtent b="0" l="0" r="0" t="0"/>
-            <wp:docPr id="12" name="image7.png"/>
+            <wp:docPr id="8" name="image6.png"/>
             <a:graphic>
               <a:graphicData uri="http://schemas.openxmlformats.org/drawingml/2006/picture">
                 <pic:pic>
                   <pic:nvPicPr>
-                    <pic:cNvPr id="0" name="image7.png"/>
+                    <pic:cNvPr id="0" name="image6.png"/>
                     <pic:cNvPicPr preferRelativeResize="0"/>
                   </pic:nvPicPr>
                   <pic:blipFill>
@@ -2539,12 +2539,12 @@
           <wp:inline distB="114300" distT="114300" distL="114300" distR="114300">
             <wp:extent cx="3124200" cy="2381250"/>
             <wp:effectExtent b="0" l="0" r="0" t="0"/>
-            <wp:docPr id="16" name="image9.png"/>
+            <wp:docPr id="12" name="image5.png"/>
             <a:graphic>
               <a:graphicData uri="http://schemas.openxmlformats.org/drawingml/2006/picture">
                 <pic:pic>
                   <pic:nvPicPr>
-                    <pic:cNvPr id="0" name="image9.png"/>
+                    <pic:cNvPr id="0" name="image5.png"/>
                     <pic:cNvPicPr preferRelativeResize="0"/>
                   </pic:nvPicPr>
                   <pic:blipFill>
@@ -2578,12 +2578,12 @@
           <wp:inline distB="114300" distT="114300" distL="114300" distR="114300">
             <wp:extent cx="5943600" cy="3860800"/>
             <wp:effectExtent b="0" l="0" r="0" t="0"/>
-            <wp:docPr id="5" name="image21.png"/>
+            <wp:docPr id="5" name="image27.png"/>
             <a:graphic>
               <a:graphicData uri="http://schemas.openxmlformats.org/drawingml/2006/picture">
                 <pic:pic>
                   <pic:nvPicPr>
-                    <pic:cNvPr id="0" name="image21.png"/>
+                    <pic:cNvPr id="0" name="image27.png"/>
                     <pic:cNvPicPr preferRelativeResize="0"/>
                   </pic:nvPicPr>
                   <pic:blipFill>
@@ -2645,6 +2645,216 @@
       <w:pPr>
         <w:rPr/>
       </w:pPr>
+      <w:r>
+        <w:rPr/>
+        <w:drawing>
+          <wp:inline distB="114300" distT="114300" distL="114300" distR="114300">
+            <wp:extent cx="4191000" cy="2171700"/>
+            <wp:effectExtent b="0" l="0" r="0" t="0"/>
+            <wp:docPr id="23" name="image16.png"/>
+            <a:graphic>
+              <a:graphicData uri="http://schemas.openxmlformats.org/drawingml/2006/picture">
+                <pic:pic>
+                  <pic:nvPicPr>
+                    <pic:cNvPr id="0" name="image16.png"/>
+                    <pic:cNvPicPr preferRelativeResize="0"/>
+                  </pic:nvPicPr>
+                  <pic:blipFill>
+                    <a:blip r:embed="rId28"/>
+                    <a:srcRect b="0" l="0" r="0" t="0"/>
+                    <a:stretch>
+                      <a:fillRect/>
+                    </a:stretch>
+                  </pic:blipFill>
+                  <pic:spPr>
+                    <a:xfrm>
+                      <a:off x="0" y="0"/>
+                      <a:ext cx="4191000" cy="2171700"/>
+                    </a:xfrm>
+                    <a:prstGeom prst="rect"/>
+                    <a:ln/>
+                  </pic:spPr>
+                </pic:pic>
+              </a:graphicData>
+            </a:graphic>
+          </wp:inline>
+        </w:drawing>
+      </w:r>
+      <w:r>
+        <w:rPr/>
+        <w:drawing>
+          <wp:inline distB="114300" distT="114300" distL="114300" distR="114300">
+            <wp:extent cx="5943600" cy="2298700"/>
+            <wp:effectExtent b="0" l="0" r="0" t="0"/>
+            <wp:docPr id="3" name="image25.png"/>
+            <a:graphic>
+              <a:graphicData uri="http://schemas.openxmlformats.org/drawingml/2006/picture">
+                <pic:pic>
+                  <pic:nvPicPr>
+                    <pic:cNvPr id="0" name="image25.png"/>
+                    <pic:cNvPicPr preferRelativeResize="0"/>
+                  </pic:nvPicPr>
+                  <pic:blipFill>
+                    <a:blip r:embed="rId29"/>
+                    <a:srcRect b="0" l="0" r="0" t="0"/>
+                    <a:stretch>
+                      <a:fillRect/>
+                    </a:stretch>
+                  </pic:blipFill>
+                  <pic:spPr>
+                    <a:xfrm>
+                      <a:off x="0" y="0"/>
+                      <a:ext cx="5943600" cy="2298700"/>
+                    </a:xfrm>
+                    <a:prstGeom prst="rect"/>
+                    <a:ln/>
+                  </pic:spPr>
+                </pic:pic>
+              </a:graphicData>
+            </a:graphic>
+          </wp:inline>
+        </w:drawing>
+      </w:r>
+      <w:r>
+        <w:rPr/>
+        <w:drawing>
+          <wp:inline distB="114300" distT="114300" distL="114300" distR="114300">
+            <wp:extent cx="5943600" cy="3644900"/>
+            <wp:effectExtent b="0" l="0" r="0" t="0"/>
+            <wp:docPr id="24" name="image26.png"/>
+            <a:graphic>
+              <a:graphicData uri="http://schemas.openxmlformats.org/drawingml/2006/picture">
+                <pic:pic>
+                  <pic:nvPicPr>
+                    <pic:cNvPr id="0" name="image26.png"/>
+                    <pic:cNvPicPr preferRelativeResize="0"/>
+                  </pic:nvPicPr>
+                  <pic:blipFill>
+                    <a:blip r:embed="rId30"/>
+                    <a:srcRect b="0" l="0" r="0" t="0"/>
+                    <a:stretch>
+                      <a:fillRect/>
+                    </a:stretch>
+                  </pic:blipFill>
+                  <pic:spPr>
+                    <a:xfrm>
+                      <a:off x="0" y="0"/>
+                      <a:ext cx="5943600" cy="3644900"/>
+                    </a:xfrm>
+                    <a:prstGeom prst="rect"/>
+                    <a:ln/>
+                  </pic:spPr>
+                </pic:pic>
+              </a:graphicData>
+            </a:graphic>
+          </wp:inline>
+        </w:drawing>
+      </w:r>
+      <w:r>
+        <w:rPr/>
+        <w:drawing>
+          <wp:inline distB="114300" distT="114300" distL="114300" distR="114300">
+            <wp:extent cx="5943600" cy="1257300"/>
+            <wp:effectExtent b="0" l="0" r="0" t="0"/>
+            <wp:docPr id="9" name="image18.png"/>
+            <a:graphic>
+              <a:graphicData uri="http://schemas.openxmlformats.org/drawingml/2006/picture">
+                <pic:pic>
+                  <pic:nvPicPr>
+                    <pic:cNvPr id="0" name="image18.png"/>
+                    <pic:cNvPicPr preferRelativeResize="0"/>
+                  </pic:nvPicPr>
+                  <pic:blipFill>
+                    <a:blip r:embed="rId31"/>
+                    <a:srcRect b="0" l="0" r="0" t="0"/>
+                    <a:stretch>
+                      <a:fillRect/>
+                    </a:stretch>
+                  </pic:blipFill>
+                  <pic:spPr>
+                    <a:xfrm>
+                      <a:off x="0" y="0"/>
+                      <a:ext cx="5943600" cy="1257300"/>
+                    </a:xfrm>
+                    <a:prstGeom prst="rect"/>
+                    <a:ln/>
+                  </pic:spPr>
+                </pic:pic>
+              </a:graphicData>
+            </a:graphic>
+          </wp:inline>
+        </w:drawing>
+      </w:r>
+      <w:r>
+        <w:rPr/>
+        <w:drawing>
+          <wp:inline distB="114300" distT="114300" distL="114300" distR="114300">
+            <wp:extent cx="5943600" cy="1384300"/>
+            <wp:effectExtent b="0" l="0" r="0" t="0"/>
+            <wp:docPr id="6" name="image13.png"/>
+            <a:graphic>
+              <a:graphicData uri="http://schemas.openxmlformats.org/drawingml/2006/picture">
+                <pic:pic>
+                  <pic:nvPicPr>
+                    <pic:cNvPr id="0" name="image13.png"/>
+                    <pic:cNvPicPr preferRelativeResize="0"/>
+                  </pic:nvPicPr>
+                  <pic:blipFill>
+                    <a:blip r:embed="rId32"/>
+                    <a:srcRect b="0" l="0" r="0" t="0"/>
+                    <a:stretch>
+                      <a:fillRect/>
+                    </a:stretch>
+                  </pic:blipFill>
+                  <pic:spPr>
+                    <a:xfrm>
+                      <a:off x="0" y="0"/>
+                      <a:ext cx="5943600" cy="1384300"/>
+                    </a:xfrm>
+                    <a:prstGeom prst="rect"/>
+                    <a:ln/>
+                  </pic:spPr>
+                </pic:pic>
+              </a:graphicData>
+            </a:graphic>
+          </wp:inline>
+        </w:drawing>
+      </w:r>
+      <w:r>
+        <w:rPr/>
+        <w:drawing>
+          <wp:inline distB="114300" distT="114300" distL="114300" distR="114300">
+            <wp:extent cx="5943600" cy="1295400"/>
+            <wp:effectExtent b="0" l="0" r="0" t="0"/>
+            <wp:docPr id="7" name="image15.png"/>
+            <a:graphic>
+              <a:graphicData uri="http://schemas.openxmlformats.org/drawingml/2006/picture">
+                <pic:pic>
+                  <pic:nvPicPr>
+                    <pic:cNvPr id="0" name="image15.png"/>
+                    <pic:cNvPicPr preferRelativeResize="0"/>
+                  </pic:nvPicPr>
+                  <pic:blipFill>
+                    <a:blip r:embed="rId33"/>
+                    <a:srcRect b="0" l="0" r="0" t="0"/>
+                    <a:stretch>
+                      <a:fillRect/>
+                    </a:stretch>
+                  </pic:blipFill>
+                  <pic:spPr>
+                    <a:xfrm>
+                      <a:off x="0" y="0"/>
+                      <a:ext cx="5943600" cy="1295400"/>
+                    </a:xfrm>
+                    <a:prstGeom prst="rect"/>
+                    <a:ln/>
+                  </pic:spPr>
+                </pic:pic>
+              </a:graphicData>
+            </a:graphic>
+          </wp:inline>
+        </w:drawing>
+      </w:r>
       <w:r>
         <w:rPr>
           <w:rtl w:val="0"/>

</xml_diff>